<commit_message>
added 2 tutorials to documentation
</commit_message>
<xml_diff>
--- a/01_Dokumentation/06_Tutorials/Tutorial XML laden in Unity.docx
+++ b/01_Dokumentation/06_Tutorials/Tutorial XML laden in Unity.docx
@@ -288,6 +288,64 @@
     <w:p>
       <w:pPr>
         <w:pStyle w:val="Listenabsatz"/>
+        <w:rPr>
+          <w:lang w:val="de-CH"/>
+        </w:rPr>
+      </w:pPr>
+    </w:p>
+    <w:p>
+      <w:pPr>
+        <w:pStyle w:val="Listenabsatz"/>
+        <w:rPr>
+          <w:lang w:val="de-CH"/>
+        </w:rPr>
+      </w:pPr>
+      <w:r>
+        <w:rPr>
+          <w:lang w:val="de-CH"/>
+        </w:rPr>
+        <w:t xml:space="preserve">Die XML-Datei sollte im Unterordner „Assets“ des </w:t>
+      </w:r>
+      <w:proofErr w:type="spellStart"/>
+      <w:r>
+        <w:rPr>
+          <w:lang w:val="de-CH"/>
+        </w:rPr>
+        <w:t>Unity</w:t>
+      </w:r>
+      <w:proofErr w:type="spellEnd"/>
+      <w:r>
+        <w:rPr>
+          <w:lang w:val="de-CH"/>
+        </w:rPr>
+        <w:t xml:space="preserve">-Projekts abgelegt werden. Dort kann die Datei auch nach dem </w:t>
+      </w:r>
+      <w:proofErr w:type="spellStart"/>
+      <w:r>
+        <w:rPr>
+          <w:lang w:val="de-CH"/>
+        </w:rPr>
+        <w:t>Deployment</w:t>
+      </w:r>
+      <w:proofErr w:type="spellEnd"/>
+      <w:r>
+        <w:rPr>
+          <w:lang w:val="de-CH"/>
+        </w:rPr>
+        <w:t xml:space="preserve"> noch eingesehen, geändert oder ausgetauscht werden.</w:t>
+      </w:r>
+    </w:p>
+    <w:p>
+      <w:pPr>
+        <w:pStyle w:val="Listenabsatz"/>
+        <w:rPr>
+          <w:lang w:val="de-CH"/>
+        </w:rPr>
+      </w:pPr>
+    </w:p>
+    <w:p>
+      <w:pPr>
+        <w:pStyle w:val="Listenabsatz"/>
         <w:numPr>
           <w:ilvl w:val="0"/>
           <w:numId w:val="4"/>
@@ -300,13 +358,125 @@
         <w:rPr>
           <w:lang w:val="de-CH"/>
         </w:rPr>
+        <w:t xml:space="preserve">Erstelle einen „Scripts“-Ordner im </w:t>
+      </w:r>
+      <w:proofErr w:type="spellStart"/>
+      <w:r>
+        <w:rPr>
+          <w:lang w:val="de-CH"/>
+        </w:rPr>
+        <w:t>Unity</w:t>
+      </w:r>
+      <w:proofErr w:type="spellEnd"/>
+      <w:r>
+        <w:rPr>
+          <w:lang w:val="de-CH"/>
+        </w:rPr>
+        <w:t>-Projekt, als Unterordner von „Assets“ (falls „Scripts“-Ordner noch nicht vorhanden). Bei grösserer Anzahl an Scripts empfiehlt es sich, darin einen weiteren Unterordner „XML“ (o.ä.) zu erstellen, ausschliesslich zur Übersichtlichkeit.</w:t>
+      </w:r>
+    </w:p>
+    <w:p>
+      <w:pPr>
+        <w:pStyle w:val="Listenabsatz"/>
+        <w:rPr>
+          <w:lang w:val="de-CH"/>
+        </w:rPr>
+      </w:pPr>
+      <w:r>
+        <w:rPr>
+          <w:noProof/>
+          <w:lang w:eastAsia="en-GB"/>
+        </w:rPr>
+        <w:lastRenderedPageBreak/>
+        <w:drawing>
+          <wp:inline distT="0" distB="0" distL="0" distR="0" wp14:anchorId="1F56E7DF" wp14:editId="2636DF13">
+            <wp:extent cx="5760720" cy="2247900"/>
+            <wp:effectExtent l="0" t="0" r="0" b="0"/>
+            <wp:docPr id="3" name="Grafik 3"/>
+            <wp:cNvGraphicFramePr>
+              <a:graphicFrameLocks xmlns:a="http://schemas.openxmlformats.org/drawingml/2006/main" noChangeAspect="1"/>
+            </wp:cNvGraphicFramePr>
+            <a:graphic xmlns:a="http://schemas.openxmlformats.org/drawingml/2006/main">
+              <a:graphicData uri="http://schemas.openxmlformats.org/drawingml/2006/picture">
+                <pic:pic xmlns:pic="http://schemas.openxmlformats.org/drawingml/2006/picture">
+                  <pic:nvPicPr>
+                    <pic:cNvPr id="1" name=""/>
+                    <pic:cNvPicPr/>
+                  </pic:nvPicPr>
+                  <pic:blipFill>
+                    <a:blip r:embed="rId8"/>
+                    <a:stretch>
+                      <a:fillRect/>
+                    </a:stretch>
+                  </pic:blipFill>
+                  <pic:spPr>
+                    <a:xfrm>
+                      <a:off x="0" y="0"/>
+                      <a:ext cx="5760720" cy="2247900"/>
+                    </a:xfrm>
+                    <a:prstGeom prst="rect">
+                      <a:avLst/>
+                    </a:prstGeom>
+                  </pic:spPr>
+                </pic:pic>
+              </a:graphicData>
+            </a:graphic>
+          </wp:inline>
+        </w:drawing>
+      </w:r>
+    </w:p>
+    <w:p>
+      <w:pPr>
+        <w:pStyle w:val="Listenabsatz"/>
+        <w:rPr>
+          <w:lang w:val="de-CH"/>
+        </w:rPr>
+      </w:pPr>
+    </w:p>
+    <w:p>
+      <w:pPr>
+        <w:pStyle w:val="Listenabsatz"/>
+        <w:numPr>
+          <w:ilvl w:val="0"/>
+          <w:numId w:val="4"/>
+        </w:numPr>
+        <w:rPr>
+          <w:lang w:val="de-CH"/>
+        </w:rPr>
+      </w:pPr>
+      <w:r>
+        <w:rPr>
+          <w:lang w:val="de-CH"/>
+        </w:rPr>
         <w:t xml:space="preserve">Definiere </w:t>
       </w:r>
       <w:r>
         <w:rPr>
           <w:lang w:val="de-CH"/>
         </w:rPr>
-        <w:t>C#-Klassen analog zur XML-Struktur. Schlussendlich möchten wir in diesem Beispiel eine Klasse „</w:t>
+        <w:t xml:space="preserve">C#-Klassen analog zur XML-Struktur. </w:t>
+      </w:r>
+    </w:p>
+    <w:p>
+      <w:pPr>
+        <w:pStyle w:val="Listenabsatz"/>
+        <w:rPr>
+          <w:lang w:val="de-CH"/>
+        </w:rPr>
+      </w:pPr>
+    </w:p>
+    <w:p>
+      <w:pPr>
+        <w:pStyle w:val="Listenabsatz"/>
+        <w:rPr>
+          <w:lang w:val="de-CH"/>
+        </w:rPr>
+      </w:pPr>
+      <w:r>
+        <w:rPr>
+          <w:lang w:val="de-CH"/>
+        </w:rPr>
+        <w:t>Schlussendlich möchten wir in diesem Beispiel eine Klasse „</w:t>
       </w:r>
       <w:proofErr w:type="spellStart"/>
       <w:r>
@@ -320,18 +490,1093 @@
         <w:rPr>
           <w:lang w:val="de-CH"/>
         </w:rPr>
-        <w:t>“ haben, die über eine Liste von „Abschnitt“-Objekten verfügt. Folgendes Klassendiagramm soll veranschaulichen, wie obige XML-Struktur in eine Klassen-Struktur umgewandelt werden kann:</w:t>
+        <w:t xml:space="preserve">“ haben, die über eine Liste von „Abschnitt“-Objekten verfügt. </w:t>
+      </w:r>
+      <w:r>
+        <w:rPr>
+          <w:lang w:val="de-CH"/>
+        </w:rPr>
+        <w:t xml:space="preserve">Über eine statische Methode „Load“ direkt auf der </w:t>
+      </w:r>
+      <w:proofErr w:type="spellStart"/>
+      <w:r>
+        <w:rPr>
+          <w:lang w:val="de-CH"/>
+        </w:rPr>
+        <w:t>VortexTunnel</w:t>
+      </w:r>
+      <w:proofErr w:type="spellEnd"/>
+      <w:r>
+        <w:rPr>
+          <w:lang w:val="de-CH"/>
+        </w:rPr>
+        <w:t xml:space="preserve">-Klasse soll dann ein Objekt erstellt werden, welches direkt die aus der XML-Datei geladenen Werte enthält. </w:t>
+      </w:r>
+      <w:r>
+        <w:rPr>
+          <w:lang w:val="de-CH"/>
+        </w:rPr>
+        <w:t xml:space="preserve">Folgendes Klassendiagramm soll veranschaulichen, wie </w:t>
+      </w:r>
+      <w:r>
+        <w:rPr>
+          <w:lang w:val="de-CH"/>
+        </w:rPr>
+        <w:t>die</w:t>
+      </w:r>
+      <w:r>
+        <w:rPr>
+          <w:lang w:val="de-CH"/>
+        </w:rPr>
+        <w:t xml:space="preserve"> XML-Struktur</w:t>
+      </w:r>
+      <w:r>
+        <w:rPr>
+          <w:lang w:val="de-CH"/>
+        </w:rPr>
+        <w:t xml:space="preserve"> aus Schritt 1</w:t>
+      </w:r>
+      <w:r>
+        <w:rPr>
+          <w:lang w:val="de-CH"/>
+        </w:rPr>
+        <w:t xml:space="preserve"> in eine Klassen-Struktur umgewandelt werden kann:</w:t>
+      </w:r>
+    </w:p>
+    <w:p>
+      <w:pPr>
+        <w:pStyle w:val="Listenabsatz"/>
+        <w:rPr>
+          <w:lang w:val="de-CH"/>
+        </w:rPr>
+      </w:pPr>
+    </w:p>
+    <w:p>
+      <w:pPr>
+        <w:pStyle w:val="Listenabsatz"/>
+        <w:rPr>
+          <w:lang w:val="de-CH"/>
+        </w:rPr>
+      </w:pPr>
+      <w:r>
+        <w:rPr>
+          <w:noProof/>
+          <w:lang w:eastAsia="en-GB"/>
+        </w:rPr>
+        <w:drawing>
+          <wp:inline distT="0" distB="0" distL="0" distR="0" wp14:anchorId="08791337" wp14:editId="19CD4A68">
+            <wp:extent cx="5760720" cy="4117340"/>
+            <wp:effectExtent l="0" t="0" r="0" b="0"/>
+            <wp:docPr id="7" name="Grafik 7"/>
+            <wp:cNvGraphicFramePr>
+              <a:graphicFrameLocks xmlns:a="http://schemas.openxmlformats.org/drawingml/2006/main" noChangeAspect="1"/>
+            </wp:cNvGraphicFramePr>
+            <a:graphic xmlns:a="http://schemas.openxmlformats.org/drawingml/2006/main">
+              <a:graphicData uri="http://schemas.openxmlformats.org/drawingml/2006/picture">
+                <pic:pic xmlns:pic="http://schemas.openxmlformats.org/drawingml/2006/picture">
+                  <pic:nvPicPr>
+                    <pic:cNvPr id="1" name=""/>
+                    <pic:cNvPicPr/>
+                  </pic:nvPicPr>
+                  <pic:blipFill>
+                    <a:blip r:embed="rId9"/>
+                    <a:stretch>
+                      <a:fillRect/>
+                    </a:stretch>
+                  </pic:blipFill>
+                  <pic:spPr>
+                    <a:xfrm>
+                      <a:off x="0" y="0"/>
+                      <a:ext cx="5760720" cy="4117340"/>
+                    </a:xfrm>
+                    <a:prstGeom prst="rect">
+                      <a:avLst/>
+                    </a:prstGeom>
+                  </pic:spPr>
+                </pic:pic>
+              </a:graphicData>
+            </a:graphic>
+          </wp:inline>
+        </w:drawing>
+      </w:r>
+    </w:p>
+    <w:p>
+      <w:pPr>
+        <w:pStyle w:val="Listenabsatz"/>
+        <w:rPr>
+          <w:lang w:val="de-CH"/>
+        </w:rPr>
+      </w:pPr>
+    </w:p>
+    <w:p>
+      <w:pPr>
+        <w:pStyle w:val="Listenabsatz"/>
+        <w:rPr>
+          <w:lang w:val="de-CH"/>
+        </w:rPr>
+      </w:pPr>
+      <w:r>
+        <w:rPr>
+          <w:lang w:val="de-CH"/>
+        </w:rPr>
+        <w:t xml:space="preserve">Um späteren zusätzlichen Aufwand zu minimieren empfiehlt es sich zudem, dass die Namensgebung der C# Klassen und derer Klassenvariablen mit der Namensgebung in der </w:t>
+      </w:r>
+      <w:proofErr w:type="spellStart"/>
+      <w:r>
+        <w:rPr>
+          <w:lang w:val="de-CH"/>
+        </w:rPr>
+        <w:t>Xml</w:t>
+      </w:r>
+      <w:proofErr w:type="spellEnd"/>
+      <w:r>
+        <w:rPr>
+          <w:lang w:val="de-CH"/>
+        </w:rPr>
+        <w:t>-Datei übereinstimmen. Achtung: Dabei ist auch auf die Gross-Kleinschreibung zu achten!</w:t>
+      </w:r>
+    </w:p>
+    <w:p>
+      <w:pPr>
+        <w:pStyle w:val="Listenabsatz"/>
+        <w:rPr>
+          <w:lang w:val="de-CH"/>
+        </w:rPr>
+      </w:pPr>
+      <w:r>
+        <w:rPr>
+          <w:lang w:val="de-CH"/>
+        </w:rPr>
+        <w:lastRenderedPageBreak/>
+        <w:t xml:space="preserve">Es ist </w:t>
+      </w:r>
+      <w:r>
+        <w:rPr>
+          <w:lang w:val="de-CH"/>
+        </w:rPr>
+        <w:t xml:space="preserve">ausserdem </w:t>
+      </w:r>
+      <w:r>
+        <w:rPr>
+          <w:lang w:val="de-CH"/>
+        </w:rPr>
+        <w:t xml:space="preserve">anzumerken, dass eine C#-Klasse, die in </w:t>
+      </w:r>
+      <w:proofErr w:type="spellStart"/>
+      <w:r>
+        <w:rPr>
+          <w:lang w:val="de-CH"/>
+        </w:rPr>
+        <w:t>Unity</w:t>
+      </w:r>
+      <w:proofErr w:type="spellEnd"/>
+      <w:r>
+        <w:rPr>
+          <w:lang w:val="de-CH"/>
+        </w:rPr>
+        <w:t xml:space="preserve"> erstellt wird, standardmässig immer von </w:t>
+      </w:r>
+      <w:proofErr w:type="spellStart"/>
+      <w:r>
+        <w:rPr>
+          <w:lang w:val="de-CH"/>
+        </w:rPr>
+        <w:t>Mo</w:t>
+      </w:r>
+      <w:r>
+        <w:rPr>
+          <w:lang w:val="de-CH"/>
+        </w:rPr>
+        <w:t>noDevelop</w:t>
+      </w:r>
+      <w:proofErr w:type="spellEnd"/>
+      <w:r>
+        <w:rPr>
+          <w:lang w:val="de-CH"/>
+        </w:rPr>
+        <w:t xml:space="preserve"> erbt. Für die soeben erstellten Klassen ist dies jedoch </w:t>
+      </w:r>
+      <w:r>
+        <w:rPr>
+          <w:b/>
+          <w:lang w:val="de-CH"/>
+        </w:rPr>
+        <w:t>nicht</w:t>
+      </w:r>
+      <w:r>
+        <w:rPr>
+          <w:lang w:val="de-CH"/>
+        </w:rPr>
+        <w:t xml:space="preserve"> notwendig.</w:t>
+      </w:r>
+      <w:r>
+        <w:rPr>
+          <w:lang w:val="de-CH"/>
+        </w:rPr>
+        <w:t xml:space="preserve"> </w:t>
+      </w:r>
+    </w:p>
+    <w:p>
+      <w:pPr>
+        <w:pStyle w:val="Listenabsatz"/>
+        <w:rPr>
+          <w:lang w:val="de-CH"/>
+        </w:rPr>
+      </w:pPr>
+    </w:p>
+    <w:p>
+      <w:pPr>
+        <w:pStyle w:val="Listenabsatz"/>
+        <w:rPr>
+          <w:lang w:val="de-CH"/>
+        </w:rPr>
+      </w:pPr>
+    </w:p>
+    <w:p>
+      <w:pPr>
+        <w:pStyle w:val="Listenabsatz"/>
+        <w:numPr>
+          <w:ilvl w:val="0"/>
+          <w:numId w:val="4"/>
+        </w:numPr>
+        <w:rPr>
+          <w:lang w:val="de-CH"/>
+        </w:rPr>
+      </w:pPr>
+      <w:r>
+        <w:rPr>
+          <w:lang w:val="de-CH"/>
+        </w:rPr>
+        <w:t xml:space="preserve">Damit die XML-Datei später korrekt in ein Objekt „übersetzt“ wird, sind in </w:t>
+      </w:r>
+      <w:r>
+        <w:rPr>
+          <w:lang w:val="de-CH"/>
+        </w:rPr>
+        <w:t>folgenden</w:t>
+      </w:r>
+      <w:r>
+        <w:rPr>
+          <w:lang w:val="de-CH"/>
+        </w:rPr>
+        <w:t xml:space="preserve"> Fällen noch </w:t>
+      </w:r>
+      <w:proofErr w:type="spellStart"/>
+      <w:r>
+        <w:rPr>
+          <w:lang w:val="de-CH"/>
+        </w:rPr>
+        <w:t>Annotations</w:t>
+      </w:r>
+      <w:proofErr w:type="spellEnd"/>
+      <w:r>
+        <w:rPr>
+          <w:lang w:val="de-CH"/>
+        </w:rPr>
+        <w:t xml:space="preserve"> im C#-Code notwendig:</w:t>
+      </w:r>
+    </w:p>
+    <w:p>
+      <w:pPr>
+        <w:pStyle w:val="Listenabsatz"/>
+        <w:numPr>
+          <w:ilvl w:val="1"/>
+          <w:numId w:val="4"/>
+        </w:numPr>
+        <w:rPr>
+          <w:lang w:val="de-CH"/>
+        </w:rPr>
+      </w:pPr>
+      <w:r>
+        <w:rPr>
+          <w:lang w:val="de-CH"/>
+        </w:rPr>
+        <w:t>Wenn ei</w:t>
+      </w:r>
+      <w:r>
+        <w:rPr>
+          <w:lang w:val="de-CH"/>
+        </w:rPr>
+        <w:t xml:space="preserve">n </w:t>
+      </w:r>
+      <w:r>
+        <w:rPr>
+          <w:lang w:val="de-CH"/>
+        </w:rPr>
+        <w:t>C#-Attribut auf ein XML-Element abgebildet werden</w:t>
+      </w:r>
+      <w:r>
+        <w:rPr>
+          <w:lang w:val="de-CH"/>
+        </w:rPr>
+        <w:t xml:space="preserve"> soll</w:t>
+      </w:r>
+      <w:r>
+        <w:rPr>
+          <w:lang w:val="de-CH"/>
+        </w:rPr>
+        <w:t>, aber die Namensgebung in C# und XML sich unterscheiden, dann ist eine „</w:t>
+      </w:r>
+      <w:proofErr w:type="spellStart"/>
+      <w:r>
+        <w:rPr>
+          <w:lang w:val="de-CH"/>
+        </w:rPr>
+        <w:t>XmlElement</w:t>
+      </w:r>
+      <w:proofErr w:type="spellEnd"/>
+      <w:r>
+        <w:rPr>
+          <w:lang w:val="de-CH"/>
+        </w:rPr>
+        <w:t xml:space="preserve">“-Annotation notwendig, welche den Namen des </w:t>
+      </w:r>
+      <w:proofErr w:type="spellStart"/>
+      <w:r>
+        <w:rPr>
+          <w:lang w:val="de-CH"/>
+        </w:rPr>
+        <w:t>Xml</w:t>
+      </w:r>
+      <w:proofErr w:type="spellEnd"/>
+      <w:r>
+        <w:rPr>
+          <w:lang w:val="de-CH"/>
+        </w:rPr>
+        <w:t>-Knotens spezifiziert:</w:t>
+      </w:r>
+    </w:p>
+    <w:p>
+      <w:pPr>
+        <w:pStyle w:val="Listenabsatz"/>
+        <w:ind w:left="1440"/>
+        <w:rPr>
+          <w:lang w:val="de-CH"/>
+        </w:rPr>
+      </w:pPr>
+    </w:p>
+    <w:p>
+      <w:pPr>
+        <w:pStyle w:val="Listenabsatz"/>
+        <w:ind w:left="1440"/>
+        <w:rPr>
+          <w:lang w:val="de-CH"/>
+        </w:rPr>
+      </w:pPr>
+      <w:r>
+        <w:rPr>
+          <w:noProof/>
+          <w:lang w:eastAsia="en-GB"/>
+        </w:rPr>
+        <w:drawing>
+          <wp:inline distT="0" distB="0" distL="0" distR="0" wp14:anchorId="602E6457" wp14:editId="2E43A1E3">
+            <wp:extent cx="3103419" cy="452257"/>
+            <wp:effectExtent l="0" t="0" r="1905" b="5080"/>
+            <wp:docPr id="4" name="Grafik 4"/>
+            <wp:cNvGraphicFramePr>
+              <a:graphicFrameLocks xmlns:a="http://schemas.openxmlformats.org/drawingml/2006/main" noChangeAspect="1"/>
+            </wp:cNvGraphicFramePr>
+            <a:graphic xmlns:a="http://schemas.openxmlformats.org/drawingml/2006/main">
+              <a:graphicData uri="http://schemas.openxmlformats.org/drawingml/2006/picture">
+                <pic:pic xmlns:pic="http://schemas.openxmlformats.org/drawingml/2006/picture">
+                  <pic:nvPicPr>
+                    <pic:cNvPr id="1" name=""/>
+                    <pic:cNvPicPr/>
+                  </pic:nvPicPr>
+                  <pic:blipFill>
+                    <a:blip r:embed="rId10"/>
+                    <a:stretch>
+                      <a:fillRect/>
+                    </a:stretch>
+                  </pic:blipFill>
+                  <pic:spPr>
+                    <a:xfrm>
+                      <a:off x="0" y="0"/>
+                      <a:ext cx="3213026" cy="468230"/>
+                    </a:xfrm>
+                    <a:prstGeom prst="rect">
+                      <a:avLst/>
+                    </a:prstGeom>
+                  </pic:spPr>
+                </pic:pic>
+              </a:graphicData>
+            </a:graphic>
+          </wp:inline>
+        </w:drawing>
+      </w:r>
+    </w:p>
+    <w:p>
+      <w:pPr>
+        <w:pStyle w:val="Listenabsatz"/>
+        <w:ind w:left="1440"/>
+        <w:rPr>
+          <w:lang w:val="de-CH"/>
+        </w:rPr>
+      </w:pPr>
+    </w:p>
+    <w:p>
+      <w:pPr>
+        <w:pStyle w:val="Listenabsatz"/>
+        <w:ind w:left="1440"/>
+        <w:rPr>
+          <w:lang w:val="de-CH"/>
+        </w:rPr>
+      </w:pPr>
+      <w:r>
+        <w:rPr>
+          <w:lang w:val="de-CH"/>
+        </w:rPr>
+        <w:t>Ist die Namensgebung in C# und XML jedoch identisch, dann kann diese Annotation weggelassen werden.</w:t>
+      </w:r>
+    </w:p>
+    <w:p>
+      <w:pPr>
+        <w:pStyle w:val="Listenabsatz"/>
+        <w:ind w:left="1440"/>
+        <w:rPr>
+          <w:lang w:val="de-CH"/>
+        </w:rPr>
+      </w:pPr>
+    </w:p>
+    <w:p>
+      <w:pPr>
+        <w:pStyle w:val="Listenabsatz"/>
+        <w:numPr>
+          <w:ilvl w:val="1"/>
+          <w:numId w:val="4"/>
+        </w:numPr>
+        <w:rPr>
+          <w:lang w:val="de-CH"/>
+        </w:rPr>
+      </w:pPr>
+      <w:r>
+        <w:rPr>
+          <w:lang w:val="de-CH"/>
+        </w:rPr>
+        <w:t xml:space="preserve">Wenn ein Attribut (nicht Element!) aus der XML-Datei auf ein Attribut der Klasse </w:t>
+      </w:r>
+      <w:proofErr w:type="spellStart"/>
+      <w:r>
+        <w:rPr>
+          <w:lang w:val="de-CH"/>
+        </w:rPr>
+        <w:t>gemappt</w:t>
+      </w:r>
+      <w:proofErr w:type="spellEnd"/>
+      <w:r>
+        <w:rPr>
+          <w:lang w:val="de-CH"/>
+        </w:rPr>
+        <w:t xml:space="preserve"> werden soll, dann muss dies über eine „</w:t>
+      </w:r>
+      <w:proofErr w:type="spellStart"/>
+      <w:r>
+        <w:rPr>
+          <w:lang w:val="de-CH"/>
+        </w:rPr>
+        <w:t>XmlAttribute</w:t>
+      </w:r>
+      <w:proofErr w:type="spellEnd"/>
+      <w:r>
+        <w:rPr>
+          <w:lang w:val="de-CH"/>
+        </w:rPr>
+        <w:t>“-Annotation angegeben werden. In unserem Beispiel wären dies also die beiden Attribute „</w:t>
+      </w:r>
+      <w:proofErr w:type="spellStart"/>
+      <w:r>
+        <w:rPr>
+          <w:lang w:val="de-CH"/>
+        </w:rPr>
+        <w:t>intro</w:t>
+      </w:r>
+      <w:proofErr w:type="spellEnd"/>
+      <w:r>
+        <w:rPr>
+          <w:lang w:val="de-CH"/>
+        </w:rPr>
+        <w:t>“ und „</w:t>
+      </w:r>
+      <w:proofErr w:type="spellStart"/>
+      <w:r>
+        <w:rPr>
+          <w:lang w:val="de-CH"/>
+        </w:rPr>
+        <w:t>durchmesser</w:t>
+      </w:r>
+      <w:proofErr w:type="spellEnd"/>
+      <w:r>
+        <w:rPr>
+          <w:lang w:val="de-CH"/>
+        </w:rPr>
+        <w:t xml:space="preserve">“ auf dem </w:t>
+      </w:r>
+      <w:proofErr w:type="spellStart"/>
+      <w:r>
+        <w:rPr>
+          <w:lang w:val="de-CH"/>
+        </w:rPr>
+        <w:t>VortexTunnel</w:t>
+      </w:r>
+      <w:proofErr w:type="spellEnd"/>
+      <w:r>
+        <w:rPr>
+          <w:lang w:val="de-CH"/>
+        </w:rPr>
+        <w:t>-Element</w:t>
+      </w:r>
+      <w:r>
+        <w:rPr>
+          <w:lang w:val="de-CH"/>
+        </w:rPr>
+        <w:t xml:space="preserve">, welche entsprechend in der </w:t>
+      </w:r>
+      <w:proofErr w:type="spellStart"/>
+      <w:r>
+        <w:rPr>
+          <w:lang w:val="de-CH"/>
+        </w:rPr>
+        <w:t>VortexTunnel</w:t>
+      </w:r>
+      <w:proofErr w:type="spellEnd"/>
+      <w:r>
+        <w:rPr>
+          <w:lang w:val="de-CH"/>
+        </w:rPr>
+        <w:t>-Klasse vermerkt werden</w:t>
+      </w:r>
+      <w:r>
+        <w:rPr>
+          <w:lang w:val="de-CH"/>
+        </w:rPr>
+        <w:t>:</w:t>
+      </w:r>
+    </w:p>
+    <w:p>
+      <w:pPr>
+        <w:pStyle w:val="Listenabsatz"/>
+        <w:ind w:left="1440"/>
+        <w:rPr>
+          <w:lang w:val="de-CH"/>
+        </w:rPr>
+      </w:pPr>
+    </w:p>
+    <w:p>
+      <w:pPr>
+        <w:pStyle w:val="Listenabsatz"/>
+        <w:ind w:left="1440"/>
+        <w:rPr>
+          <w:lang w:val="de-CH"/>
+        </w:rPr>
+      </w:pPr>
+      <w:r>
+        <w:rPr>
+          <w:noProof/>
+          <w:lang w:eastAsia="en-GB"/>
+        </w:rPr>
+        <w:drawing>
+          <wp:inline distT="0" distB="0" distL="0" distR="0" wp14:anchorId="13AC36C1" wp14:editId="05D40856">
+            <wp:extent cx="2581911" cy="824345"/>
+            <wp:effectExtent l="0" t="0" r="8890" b="0"/>
+            <wp:docPr id="5" name="Grafik 5"/>
+            <wp:cNvGraphicFramePr>
+              <a:graphicFrameLocks xmlns:a="http://schemas.openxmlformats.org/drawingml/2006/main" noChangeAspect="1"/>
+            </wp:cNvGraphicFramePr>
+            <a:graphic xmlns:a="http://schemas.openxmlformats.org/drawingml/2006/main">
+              <a:graphicData uri="http://schemas.openxmlformats.org/drawingml/2006/picture">
+                <pic:pic xmlns:pic="http://schemas.openxmlformats.org/drawingml/2006/picture">
+                  <pic:nvPicPr>
+                    <pic:cNvPr id="1" name=""/>
+                    <pic:cNvPicPr/>
+                  </pic:nvPicPr>
+                  <pic:blipFill>
+                    <a:blip r:embed="rId11"/>
+                    <a:stretch>
+                      <a:fillRect/>
+                    </a:stretch>
+                  </pic:blipFill>
+                  <pic:spPr>
+                    <a:xfrm>
+                      <a:off x="0" y="0"/>
+                      <a:ext cx="2607541" cy="832528"/>
+                    </a:xfrm>
+                    <a:prstGeom prst="rect">
+                      <a:avLst/>
+                    </a:prstGeom>
+                  </pic:spPr>
+                </pic:pic>
+              </a:graphicData>
+            </a:graphic>
+          </wp:inline>
+        </w:drawing>
+      </w:r>
+    </w:p>
+    <w:p>
+      <w:pPr>
+        <w:pStyle w:val="Listenabsatz"/>
+        <w:ind w:left="1440"/>
+        <w:rPr>
+          <w:lang w:val="de-CH"/>
+        </w:rPr>
+      </w:pPr>
+    </w:p>
+    <w:p>
+      <w:pPr>
+        <w:pStyle w:val="Listenabsatz"/>
+        <w:numPr>
+          <w:ilvl w:val="1"/>
+          <w:numId w:val="4"/>
+        </w:numPr>
+        <w:rPr>
+          <w:lang w:val="de-CH"/>
+        </w:rPr>
+      </w:pPr>
+      <w:r>
+        <w:rPr>
+          <w:lang w:val="de-CH"/>
+        </w:rPr>
+        <w:t>Wenn sich eine unbestimmte Anzahl an (gleich strukturierten) Elementen innerhalb eines XML</w:t>
+      </w:r>
+      <w:r>
+        <w:rPr>
+          <w:lang w:val="de-CH"/>
+        </w:rPr>
+        <w:t>-Elements befindet, dann ist eine „</w:t>
+      </w:r>
+      <w:proofErr w:type="spellStart"/>
+      <w:r>
+        <w:rPr>
+          <w:lang w:val="de-CH"/>
+        </w:rPr>
+        <w:t>XmlArray</w:t>
+      </w:r>
+      <w:proofErr w:type="spellEnd"/>
+      <w:r>
+        <w:rPr>
+          <w:lang w:val="de-CH"/>
+        </w:rPr>
+        <w:t>“-Annotation notwendig. In unserem Beispiel ist dies der Fall beim „Abschnitte“-Element, da dieses eine beliebige Anzahl an „Abschnitt“-Elementen beinhalten kann:</w:t>
+      </w:r>
+    </w:p>
+    <w:p>
+      <w:pPr>
+        <w:pStyle w:val="Listenabsatz"/>
+        <w:ind w:left="1440"/>
+        <w:rPr>
+          <w:lang w:val="de-CH"/>
+        </w:rPr>
+      </w:pPr>
+    </w:p>
+    <w:p>
+      <w:pPr>
+        <w:pStyle w:val="Listenabsatz"/>
+        <w:ind w:left="1440"/>
+        <w:rPr>
+          <w:lang w:val="de-CH"/>
+        </w:rPr>
+      </w:pPr>
+      <w:r>
+        <w:rPr>
+          <w:noProof/>
+          <w:lang w:eastAsia="en-GB"/>
+        </w:rPr>
+        <w:drawing>
+          <wp:inline distT="0" distB="0" distL="0" distR="0" wp14:anchorId="5B8B85E4" wp14:editId="13A15F6F">
+            <wp:extent cx="3659189" cy="381000"/>
+            <wp:effectExtent l="0" t="0" r="0" b="0"/>
+            <wp:docPr id="6" name="Grafik 6"/>
+            <wp:cNvGraphicFramePr>
+              <a:graphicFrameLocks xmlns:a="http://schemas.openxmlformats.org/drawingml/2006/main" noChangeAspect="1"/>
+            </wp:cNvGraphicFramePr>
+            <a:graphic xmlns:a="http://schemas.openxmlformats.org/drawingml/2006/main">
+              <a:graphicData uri="http://schemas.openxmlformats.org/drawingml/2006/picture">
+                <pic:pic xmlns:pic="http://schemas.openxmlformats.org/drawingml/2006/picture">
+                  <pic:nvPicPr>
+                    <pic:cNvPr id="1" name=""/>
+                    <pic:cNvPicPr/>
+                  </pic:nvPicPr>
+                  <pic:blipFill>
+                    <a:blip r:embed="rId12"/>
+                    <a:stretch>
+                      <a:fillRect/>
+                    </a:stretch>
+                  </pic:blipFill>
+                  <pic:spPr>
+                    <a:xfrm>
+                      <a:off x="0" y="0"/>
+                      <a:ext cx="4111289" cy="428073"/>
+                    </a:xfrm>
+                    <a:prstGeom prst="rect">
+                      <a:avLst/>
+                    </a:prstGeom>
+                  </pic:spPr>
+                </pic:pic>
+              </a:graphicData>
+            </a:graphic>
+          </wp:inline>
+        </w:drawing>
+      </w:r>
+    </w:p>
+    <w:p>
+      <w:pPr>
+        <w:pStyle w:val="Listenabsatz"/>
+        <w:ind w:left="1440"/>
+        <w:rPr>
+          <w:lang w:val="de-CH"/>
+        </w:rPr>
+      </w:pPr>
+    </w:p>
+    <w:p>
+      <w:pPr>
+        <w:pStyle w:val="Listenabsatz"/>
+        <w:numPr>
+          <w:ilvl w:val="0"/>
+          <w:numId w:val="4"/>
+        </w:numPr>
+        <w:rPr>
+          <w:lang w:val="de-CH"/>
+        </w:rPr>
+      </w:pPr>
+      <w:r>
+        <w:rPr>
+          <w:lang w:val="de-CH"/>
+        </w:rPr>
+        <w:t xml:space="preserve">Wenn die Klassen übereinstimmend zur XML-Struktur erstellt wurden, dann kann die XML-Datei jetzt in ein Objekt des Root-Typen, in diesem Fall ein </w:t>
+      </w:r>
+      <w:proofErr w:type="spellStart"/>
+      <w:r>
+        <w:rPr>
+          <w:lang w:val="de-CH"/>
+        </w:rPr>
+        <w:t>VortexTunnel</w:t>
+      </w:r>
+      <w:proofErr w:type="spellEnd"/>
+      <w:r>
+        <w:rPr>
+          <w:lang w:val="de-CH"/>
+        </w:rPr>
+        <w:t xml:space="preserve">-Objekt, geladen werden. In diesem Beispiel </w:t>
+      </w:r>
+      <w:r>
+        <w:rPr>
+          <w:lang w:val="de-CH"/>
+        </w:rPr>
+        <w:t>wird dies direkt i</w:t>
       </w:r>
       <w:bookmarkStart w:id="0" w:name="_GoBack"/>
       <w:bookmarkEnd w:id="0"/>
-    </w:p>
-    <w:p>
-      <w:pPr>
-        <w:pStyle w:val="Listenabsatz"/>
-        <w:rPr>
-          <w:lang w:val="de-CH"/>
-        </w:rPr>
-      </w:pPr>
+      <w:r>
+        <w:rPr>
+          <w:lang w:val="de-CH"/>
+        </w:rPr>
+        <w:t xml:space="preserve">n der statischen Methode Load der </w:t>
+      </w:r>
+      <w:proofErr w:type="spellStart"/>
+      <w:r>
+        <w:rPr>
+          <w:lang w:val="de-CH"/>
+        </w:rPr>
+        <w:t>Vo</w:t>
+      </w:r>
+      <w:r>
+        <w:rPr>
+          <w:lang w:val="de-CH"/>
+        </w:rPr>
+        <w:t>rtexTunnel</w:t>
+      </w:r>
+      <w:proofErr w:type="spellEnd"/>
+      <w:r>
+        <w:rPr>
+          <w:lang w:val="de-CH"/>
+        </w:rPr>
+        <w:t>-Klasse gemacht.</w:t>
+      </w:r>
+      <w:r>
+        <w:rPr>
+          <w:lang w:val="de-CH"/>
+        </w:rPr>
+        <w:t xml:space="preserve"> </w:t>
+      </w:r>
+      <w:r>
+        <w:rPr>
+          <w:lang w:val="de-CH"/>
+        </w:rPr>
+        <w:t xml:space="preserve">Zuerst benötigt die </w:t>
+      </w:r>
+      <w:proofErr w:type="spellStart"/>
+      <w:r>
+        <w:rPr>
+          <w:lang w:val="de-CH"/>
+        </w:rPr>
+        <w:t>VortexTunnel</w:t>
+      </w:r>
+      <w:proofErr w:type="spellEnd"/>
+      <w:r>
+        <w:rPr>
+          <w:lang w:val="de-CH"/>
+        </w:rPr>
+        <w:t>-Klasse jedoch noch folgende Refer</w:t>
+      </w:r>
+      <w:r>
+        <w:rPr>
+          <w:lang w:val="de-CH"/>
+        </w:rPr>
+        <w:t>e</w:t>
+      </w:r>
+      <w:r>
+        <w:rPr>
+          <w:lang w:val="de-CH"/>
+        </w:rPr>
+        <w:t>nzen:</w:t>
+      </w:r>
+    </w:p>
+    <w:p>
+      <w:pPr>
+        <w:pStyle w:val="Listenabsatz"/>
+        <w:rPr>
+          <w:lang w:val="de-CH"/>
+        </w:rPr>
+      </w:pPr>
+    </w:p>
+    <w:p>
+      <w:pPr>
+        <w:pStyle w:val="Listenabsatz"/>
+        <w:rPr>
+          <w:lang w:val="de-CH"/>
+        </w:rPr>
+      </w:pPr>
+      <w:r>
+        <w:rPr>
+          <w:noProof/>
+          <w:lang w:eastAsia="en-GB"/>
+        </w:rPr>
+        <w:drawing>
+          <wp:inline distT="0" distB="0" distL="0" distR="0" wp14:anchorId="5B2C26F7" wp14:editId="6B7C5989">
+            <wp:extent cx="1995055" cy="440288"/>
+            <wp:effectExtent l="0" t="0" r="5715" b="0"/>
+            <wp:docPr id="8" name="Grafik 8"/>
+            <wp:cNvGraphicFramePr>
+              <a:graphicFrameLocks xmlns:a="http://schemas.openxmlformats.org/drawingml/2006/main" noChangeAspect="1"/>
+            </wp:cNvGraphicFramePr>
+            <a:graphic xmlns:a="http://schemas.openxmlformats.org/drawingml/2006/main">
+              <a:graphicData uri="http://schemas.openxmlformats.org/drawingml/2006/picture">
+                <pic:pic xmlns:pic="http://schemas.openxmlformats.org/drawingml/2006/picture">
+                  <pic:nvPicPr>
+                    <pic:cNvPr id="1" name=""/>
+                    <pic:cNvPicPr/>
+                  </pic:nvPicPr>
+                  <pic:blipFill>
+                    <a:blip r:embed="rId13"/>
+                    <a:stretch>
+                      <a:fillRect/>
+                    </a:stretch>
+                  </pic:blipFill>
+                  <pic:spPr>
+                    <a:xfrm>
+                      <a:off x="0" y="0"/>
+                      <a:ext cx="2015366" cy="444770"/>
+                    </a:xfrm>
+                    <a:prstGeom prst="rect">
+                      <a:avLst/>
+                    </a:prstGeom>
+                  </pic:spPr>
+                </pic:pic>
+              </a:graphicData>
+            </a:graphic>
+          </wp:inline>
+        </w:drawing>
+      </w:r>
+    </w:p>
+    <w:p>
+      <w:pPr>
+        <w:pStyle w:val="Listenabsatz"/>
+        <w:rPr>
+          <w:lang w:val="de-CH"/>
+        </w:rPr>
+      </w:pPr>
+    </w:p>
+    <w:p>
+      <w:pPr>
+        <w:pStyle w:val="Listenabsatz"/>
+        <w:rPr>
+          <w:lang w:val="de-CH"/>
+        </w:rPr>
+      </w:pPr>
+      <w:r>
+        <w:rPr>
+          <w:lang w:val="de-CH"/>
+        </w:rPr>
+        <w:t>Danach kann die Load-Methode implementiert werden:</w:t>
+      </w:r>
+    </w:p>
+    <w:p>
+      <w:pPr>
+        <w:pStyle w:val="Listenabsatz"/>
+        <w:rPr>
+          <w:lang w:val="de-CH"/>
+        </w:rPr>
+      </w:pPr>
+      <w:r>
+        <w:rPr>
+          <w:noProof/>
+          <w:lang w:eastAsia="en-GB"/>
+        </w:rPr>
+        <w:lastRenderedPageBreak/>
+        <w:drawing>
+          <wp:inline distT="0" distB="0" distL="0" distR="0" wp14:anchorId="3F9D714E" wp14:editId="6733F4C6">
+            <wp:extent cx="4170219" cy="1256178"/>
+            <wp:effectExtent l="0" t="0" r="1905" b="1270"/>
+            <wp:docPr id="9" name="Grafik 9"/>
+            <wp:cNvGraphicFramePr>
+              <a:graphicFrameLocks xmlns:a="http://schemas.openxmlformats.org/drawingml/2006/main" noChangeAspect="1"/>
+            </wp:cNvGraphicFramePr>
+            <a:graphic xmlns:a="http://schemas.openxmlformats.org/drawingml/2006/main">
+              <a:graphicData uri="http://schemas.openxmlformats.org/drawingml/2006/picture">
+                <pic:pic xmlns:pic="http://schemas.openxmlformats.org/drawingml/2006/picture">
+                  <pic:nvPicPr>
+                    <pic:cNvPr id="1" name=""/>
+                    <pic:cNvPicPr/>
+                  </pic:nvPicPr>
+                  <pic:blipFill>
+                    <a:blip r:embed="rId14"/>
+                    <a:stretch>
+                      <a:fillRect/>
+                    </a:stretch>
+                  </pic:blipFill>
+                  <pic:spPr>
+                    <a:xfrm>
+                      <a:off x="0" y="0"/>
+                      <a:ext cx="4203182" cy="1266107"/>
+                    </a:xfrm>
+                    <a:prstGeom prst="rect">
+                      <a:avLst/>
+                    </a:prstGeom>
+                  </pic:spPr>
+                </pic:pic>
+              </a:graphicData>
+            </a:graphic>
+          </wp:inline>
+        </w:drawing>
+      </w:r>
+    </w:p>
+    <w:p>
+      <w:pPr>
+        <w:pStyle w:val="Listenabsatz"/>
+        <w:rPr>
+          <w:lang w:val="de-CH"/>
+        </w:rPr>
+      </w:pPr>
+    </w:p>
+    <w:p>
+      <w:pPr>
+        <w:pStyle w:val="Listenabsatz"/>
+        <w:numPr>
+          <w:ilvl w:val="0"/>
+          <w:numId w:val="4"/>
+        </w:numPr>
+        <w:rPr>
+          <w:lang w:val="de-CH"/>
+        </w:rPr>
+      </w:pPr>
+      <w:r>
+        <w:rPr>
+          <w:lang w:val="de-CH"/>
+        </w:rPr>
+        <w:t>Nun muss die Load-Methode nur noch mit einem gültigen Pfad aufgerufen werden.</w:t>
+      </w:r>
+    </w:p>
+    <w:p>
+      <w:pPr>
+        <w:pStyle w:val="Listenabsatz"/>
+        <w:rPr>
+          <w:lang w:val="de-CH"/>
+        </w:rPr>
+      </w:pPr>
+    </w:p>
+    <w:p>
+      <w:pPr>
+        <w:pStyle w:val="Listenabsatz"/>
+        <w:rPr>
+          <w:lang w:val="de-CH"/>
+        </w:rPr>
+      </w:pPr>
+      <w:r>
+        <w:rPr>
+          <w:noProof/>
+          <w:lang w:eastAsia="en-GB"/>
+        </w:rPr>
+        <w:drawing>
+          <wp:inline distT="0" distB="0" distL="0" distR="0" wp14:anchorId="70C3479A" wp14:editId="7F091060">
+            <wp:extent cx="3290455" cy="185982"/>
+            <wp:effectExtent l="0" t="0" r="0" b="5080"/>
+            <wp:docPr id="10" name="Grafik 10"/>
+            <wp:cNvGraphicFramePr>
+              <a:graphicFrameLocks xmlns:a="http://schemas.openxmlformats.org/drawingml/2006/main" noChangeAspect="1"/>
+            </wp:cNvGraphicFramePr>
+            <a:graphic xmlns:a="http://schemas.openxmlformats.org/drawingml/2006/main">
+              <a:graphicData uri="http://schemas.openxmlformats.org/drawingml/2006/picture">
+                <pic:pic xmlns:pic="http://schemas.openxmlformats.org/drawingml/2006/picture">
+                  <pic:nvPicPr>
+                    <pic:cNvPr id="1" name=""/>
+                    <pic:cNvPicPr/>
+                  </pic:nvPicPr>
+                  <pic:blipFill>
+                    <a:blip r:embed="rId15"/>
+                    <a:stretch>
+                      <a:fillRect/>
+                    </a:stretch>
+                  </pic:blipFill>
+                  <pic:spPr>
+                    <a:xfrm>
+                      <a:off x="0" y="0"/>
+                      <a:ext cx="4428681" cy="250316"/>
+                    </a:xfrm>
+                    <a:prstGeom prst="rect">
+                      <a:avLst/>
+                    </a:prstGeom>
+                  </pic:spPr>
+                </pic:pic>
+              </a:graphicData>
+            </a:graphic>
+          </wp:inline>
+        </w:drawing>
+      </w:r>
+    </w:p>
+    <w:p>
+      <w:pPr>
+        <w:pStyle w:val="Listenabsatz"/>
+        <w:rPr>
+          <w:lang w:val="de-CH"/>
+        </w:rPr>
+      </w:pPr>
+    </w:p>
+    <w:p>
+      <w:pPr>
+        <w:pStyle w:val="Listenabsatz"/>
+        <w:rPr>
+          <w:lang w:val="de-CH"/>
+        </w:rPr>
+      </w:pPr>
+      <w:r>
+        <w:rPr>
+          <w:lang w:val="de-CH"/>
+        </w:rPr>
+        <w:t>Das soeben erstellte Objekt „</w:t>
+      </w:r>
+      <w:proofErr w:type="spellStart"/>
+      <w:r>
+        <w:rPr>
+          <w:lang w:val="de-CH"/>
+        </w:rPr>
+        <w:t>vortex</w:t>
+      </w:r>
+      <w:proofErr w:type="spellEnd"/>
+      <w:r>
+        <w:rPr>
+          <w:lang w:val="de-CH"/>
+        </w:rPr>
+        <w:t>“ beinhaltet nun alle Informationen aus der XML-Datei.</w:t>
+      </w:r>
     </w:p>
     <w:p>
       <w:pPr>
@@ -353,7 +1598,7 @@
           <w:lang w:val="de-CH"/>
         </w:rPr>
       </w:pPr>
-      <w:hyperlink r:id="rId8" w:history="1">
+      <w:hyperlink r:id="rId16" w:history="1">
         <w:r>
           <w:rPr>
             <w:rStyle w:val="Hyperlink"/>
@@ -379,7 +1624,7 @@
       </w:pPr>
     </w:p>
     <w:sectPr>
-      <w:headerReference w:type="default" r:id="rId9"/>
+      <w:headerReference w:type="default" r:id="rId17"/>
       <w:pgSz w:w="11906" w:h="16838"/>
       <w:pgMar w:top="1417" w:right="1417" w:bottom="1134" w:left="1417" w:header="708" w:footer="708" w:gutter="0"/>
       <w:cols w:space="708"/>
@@ -475,7 +1720,19 @@
       <w:rPr>
         <w:lang w:val="de-CH"/>
       </w:rPr>
-      <w:t xml:space="preserve">Tutorial Einbindung VR in </w:t>
+      <w:t xml:space="preserve">Tutorial </w:t>
+    </w:r>
+    <w:r>
+      <w:rPr>
+        <w:lang w:val="de-CH"/>
+      </w:rPr>
+      <w:t>XML laden</w:t>
+    </w:r>
+    <w:r>
+      <w:rPr>
+        <w:lang w:val="de-CH"/>
+      </w:rPr>
+      <w:t xml:space="preserve"> in </w:t>
     </w:r>
     <w:proofErr w:type="spellStart"/>
     <w:r>
@@ -855,7 +2112,7 @@
         <w:rFonts w:hint="default"/>
       </w:rPr>
     </w:lvl>
-    <w:lvl w:ilvl="1" w:tplc="08090019" w:tentative="1">
+    <w:lvl w:ilvl="1" w:tplc="08090019">
       <w:start w:val="1"/>
       <w:numFmt w:val="lowerLetter"/>
       <w:lvlText w:val="%2."/>

</xml_diff>